<commit_message>
Added the word files
</commit_message>
<xml_diff>
--- a/Текст Lumen — Небеса.docx
+++ b/Текст Lumen — Небеса.docx
@@ -17,7 +17,6 @@
           <w:lang w:eastAsia="ru-RU"/>
         </w:rPr>
       </w:pPr>
-      <w:bookmarkStart w:id="0" w:name="_GoBack"/>
       <w:r>
         <w:rPr>
           <w:rFonts w:ascii="Arial" w:eastAsia="Times New Roman" w:hAnsi="Arial" w:cs="Arial"/>
@@ -57,7 +56,6 @@
         <w:t xml:space="preserve"> — Небеса</w:t>
       </w:r>
     </w:p>
-    <w:bookmarkEnd w:id="0"/>
     <w:p>
       <w:pPr>
         <w:shd w:val="clear" w:color="auto" w:fill="FFFFFF"/>
@@ -813,7 +811,271 @@
         <w:t>]</w:t>
       </w:r>
     </w:p>
-    <w:p/>
+    <w:p>
+      <w:pPr>
+        <w:shd w:val="clear" w:color="auto" w:fill="FFFFFF"/>
+        <w:spacing w:before="180" w:after="0" w:line="240" w:lineRule="auto"/>
+        <w:rPr>
+          <w:rFonts w:ascii="Arial" w:eastAsia="Times New Roman" w:hAnsi="Arial" w:cs="Arial"/>
+          <w:color w:val="000000"/>
+          <w:sz w:val="26"/>
+          <w:szCs w:val="26"/>
+          <w:lang w:eastAsia="ru-RU"/>
+        </w:rPr>
+      </w:pPr>
+    </w:p>
+    <w:p>
+      <w:pPr>
+        <w:shd w:val="clear" w:color="auto" w:fill="FFFFFF"/>
+        <w:spacing w:before="180" w:after="0" w:line="240" w:lineRule="auto"/>
+        <w:rPr>
+          <w:rFonts w:ascii="Arial" w:eastAsia="Times New Roman" w:hAnsi="Arial" w:cs="Arial"/>
+          <w:color w:val="000000"/>
+          <w:sz w:val="26"/>
+          <w:szCs w:val="26"/>
+          <w:lang w:eastAsia="ru-RU"/>
+        </w:rPr>
+      </w:pPr>
+      <w:r>
+        <w:rPr>
+          <w:rFonts w:ascii="Arial" w:eastAsia="Times New Roman" w:hAnsi="Arial" w:cs="Arial"/>
+          <w:color w:val="000000"/>
+          <w:sz w:val="26"/>
+          <w:szCs w:val="26"/>
+          <w:lang w:eastAsia="ru-RU"/>
+        </w:rPr>
+        <w:t>[</w:t>
+      </w:r>
+      <w:r>
+        <w:rPr>
+          <w:rFonts w:ascii="Arial" w:eastAsia="Times New Roman" w:hAnsi="Arial" w:cs="Arial"/>
+          <w:color w:val="000000"/>
+          <w:sz w:val="26"/>
+          <w:szCs w:val="26"/>
+          <w:lang w:eastAsia="ru-RU"/>
+        </w:rPr>
+        <w:t>куплет</w:t>
+      </w:r>
+      <w:proofErr w:type="gramStart"/>
+      <w:r>
+        <w:rPr>
+          <w:rFonts w:ascii="Arial" w:eastAsia="Times New Roman" w:hAnsi="Arial" w:cs="Arial"/>
+          <w:color w:val="000000"/>
+          <w:sz w:val="26"/>
+          <w:szCs w:val="26"/>
+          <w:lang w:eastAsia="ru-RU"/>
+        </w:rPr>
+        <w:t>]</w:t>
+      </w:r>
+      <w:r>
+        <w:rPr>
+          <w:rFonts w:ascii="Arial" w:eastAsia="Times New Roman" w:hAnsi="Arial" w:cs="Arial"/>
+          <w:color w:val="000000"/>
+          <w:sz w:val="26"/>
+          <w:szCs w:val="26"/>
+          <w:lang w:eastAsia="ru-RU"/>
+        </w:rPr>
+        <w:t xml:space="preserve">  </w:t>
+      </w:r>
+      <w:r>
+        <w:rPr>
+          <w:rFonts w:ascii="Arial" w:eastAsia="Times New Roman" w:hAnsi="Arial" w:cs="Arial"/>
+          <w:color w:val="000000"/>
+          <w:sz w:val="26"/>
+          <w:szCs w:val="26"/>
+          <w:lang w:val="en-US" w:eastAsia="ru-RU"/>
+        </w:rPr>
+        <w:t>Cm</w:t>
+      </w:r>
+      <w:proofErr w:type="gramEnd"/>
+      <w:r>
+        <w:rPr>
+          <w:rFonts w:ascii="Arial" w:eastAsia="Times New Roman" w:hAnsi="Arial" w:cs="Arial"/>
+          <w:color w:val="000000"/>
+          <w:sz w:val="26"/>
+          <w:szCs w:val="26"/>
+          <w:lang w:eastAsia="ru-RU"/>
+        </w:rPr>
+        <w:t xml:space="preserve">  </w:t>
+      </w:r>
+      <w:r>
+        <w:rPr>
+          <w:rFonts w:ascii="Arial" w:eastAsia="Times New Roman" w:hAnsi="Arial" w:cs="Arial"/>
+          <w:color w:val="000000"/>
+          <w:sz w:val="26"/>
+          <w:szCs w:val="26"/>
+          <w:lang w:val="en-US" w:eastAsia="ru-RU"/>
+        </w:rPr>
+        <w:t>Gm</w:t>
+      </w:r>
+      <w:r>
+        <w:rPr>
+          <w:rFonts w:ascii="Arial" w:eastAsia="Times New Roman" w:hAnsi="Arial" w:cs="Arial"/>
+          <w:color w:val="000000"/>
+          <w:sz w:val="26"/>
+          <w:szCs w:val="26"/>
+          <w:lang w:eastAsia="ru-RU"/>
+        </w:rPr>
+        <w:t xml:space="preserve">  </w:t>
+      </w:r>
+      <w:r>
+        <w:rPr>
+          <w:rFonts w:ascii="Arial" w:eastAsia="Times New Roman" w:hAnsi="Arial" w:cs="Arial"/>
+          <w:color w:val="000000"/>
+          <w:sz w:val="26"/>
+          <w:szCs w:val="26"/>
+          <w:lang w:val="en-US" w:eastAsia="ru-RU"/>
+        </w:rPr>
+        <w:t>G</w:t>
+      </w:r>
+      <w:r>
+        <w:rPr>
+          <w:rFonts w:ascii="Arial" w:eastAsia="Times New Roman" w:hAnsi="Arial" w:cs="Arial"/>
+          <w:color w:val="000000"/>
+          <w:sz w:val="26"/>
+          <w:szCs w:val="26"/>
+          <w:lang w:eastAsia="ru-RU"/>
+        </w:rPr>
+        <w:t xml:space="preserve"># </w:t>
+      </w:r>
+      <w:r>
+        <w:rPr>
+          <w:rFonts w:ascii="Arial" w:eastAsia="Times New Roman" w:hAnsi="Arial" w:cs="Arial"/>
+          <w:color w:val="000000"/>
+          <w:sz w:val="26"/>
+          <w:szCs w:val="26"/>
+          <w:lang w:val="en-US" w:eastAsia="ru-RU"/>
+        </w:rPr>
+        <w:t>D</w:t>
+      </w:r>
+      <w:r>
+        <w:rPr>
+          <w:rFonts w:ascii="Arial" w:eastAsia="Times New Roman" w:hAnsi="Arial" w:cs="Arial"/>
+          <w:color w:val="000000"/>
+          <w:sz w:val="26"/>
+          <w:szCs w:val="26"/>
+          <w:lang w:eastAsia="ru-RU"/>
+        </w:rPr>
+        <w:t>#</w:t>
+      </w:r>
+    </w:p>
+    <w:p>
+      <w:pPr>
+        <w:shd w:val="clear" w:color="auto" w:fill="FFFFFF"/>
+        <w:spacing w:before="180" w:after="0" w:line="240" w:lineRule="auto"/>
+        <w:rPr>
+          <w:rFonts w:ascii="Arial" w:eastAsia="Times New Roman" w:hAnsi="Arial" w:cs="Arial"/>
+          <w:color w:val="000000"/>
+          <w:sz w:val="26"/>
+          <w:szCs w:val="26"/>
+          <w:lang w:val="en-US" w:eastAsia="ru-RU"/>
+        </w:rPr>
+      </w:pPr>
+      <w:r>
+        <w:rPr>
+          <w:rFonts w:ascii="Arial" w:eastAsia="Times New Roman" w:hAnsi="Arial" w:cs="Arial"/>
+          <w:color w:val="000000"/>
+          <w:sz w:val="26"/>
+          <w:szCs w:val="26"/>
+          <w:lang w:val="en-US" w:eastAsia="ru-RU"/>
+        </w:rPr>
+        <w:lastRenderedPageBreak/>
+        <w:t>[</w:t>
+      </w:r>
+      <w:r>
+        <w:rPr>
+          <w:rFonts w:ascii="Arial" w:eastAsia="Times New Roman" w:hAnsi="Arial" w:cs="Arial"/>
+          <w:color w:val="000000"/>
+          <w:sz w:val="26"/>
+          <w:szCs w:val="26"/>
+          <w:lang w:eastAsia="ru-RU"/>
+        </w:rPr>
+        <w:t>припев</w:t>
+      </w:r>
+      <w:r>
+        <w:rPr>
+          <w:rFonts w:ascii="Arial" w:eastAsia="Times New Roman" w:hAnsi="Arial" w:cs="Arial"/>
+          <w:color w:val="000000"/>
+          <w:sz w:val="26"/>
+          <w:szCs w:val="26"/>
+          <w:lang w:val="en-US" w:eastAsia="ru-RU"/>
+        </w:rPr>
+        <w:t>]</w:t>
+      </w:r>
+      <w:r>
+        <w:rPr>
+          <w:rFonts w:ascii="Arial" w:eastAsia="Times New Roman" w:hAnsi="Arial" w:cs="Arial"/>
+          <w:color w:val="000000"/>
+          <w:sz w:val="26"/>
+          <w:szCs w:val="26"/>
+          <w:lang w:val="en-US" w:eastAsia="ru-RU"/>
+        </w:rPr>
+        <w:t xml:space="preserve">  Am  </w:t>
+      </w:r>
+      <w:proofErr w:type="spellStart"/>
+      <w:r>
+        <w:rPr>
+          <w:rFonts w:ascii="Arial" w:eastAsia="Times New Roman" w:hAnsi="Arial" w:cs="Arial"/>
+          <w:color w:val="000000"/>
+          <w:sz w:val="26"/>
+          <w:szCs w:val="26"/>
+          <w:lang w:val="en-US" w:eastAsia="ru-RU"/>
+        </w:rPr>
+        <w:t>Dm</w:t>
+      </w:r>
+      <w:proofErr w:type="spellEnd"/>
+      <w:r>
+        <w:rPr>
+          <w:rFonts w:ascii="Arial" w:eastAsia="Times New Roman" w:hAnsi="Arial" w:cs="Arial"/>
+          <w:color w:val="000000"/>
+          <w:sz w:val="26"/>
+          <w:szCs w:val="26"/>
+          <w:lang w:val="en-US" w:eastAsia="ru-RU"/>
+        </w:rPr>
+        <w:t xml:space="preserve">  G  F </w:t>
+      </w:r>
+      <w:bookmarkStart w:id="0" w:name="_GoBack"/>
+      <w:bookmarkEnd w:id="0"/>
+      <w:r>
+        <w:rPr>
+          <w:rFonts w:ascii="Arial" w:eastAsia="Times New Roman" w:hAnsi="Arial" w:cs="Arial"/>
+          <w:color w:val="000000"/>
+          <w:sz w:val="26"/>
+          <w:szCs w:val="26"/>
+          <w:lang w:val="en-US" w:eastAsia="ru-RU"/>
+        </w:rPr>
+        <w:t xml:space="preserve"> Am  </w:t>
+      </w:r>
+      <w:proofErr w:type="spellStart"/>
+      <w:r>
+        <w:rPr>
+          <w:rFonts w:ascii="Arial" w:eastAsia="Times New Roman" w:hAnsi="Arial" w:cs="Arial"/>
+          <w:color w:val="000000"/>
+          <w:sz w:val="26"/>
+          <w:szCs w:val="26"/>
+          <w:lang w:val="en-US" w:eastAsia="ru-RU"/>
+        </w:rPr>
+        <w:t>Dm</w:t>
+      </w:r>
+      <w:proofErr w:type="spellEnd"/>
+      <w:r>
+        <w:rPr>
+          <w:rFonts w:ascii="Arial" w:eastAsia="Times New Roman" w:hAnsi="Arial" w:cs="Arial"/>
+          <w:color w:val="000000"/>
+          <w:sz w:val="26"/>
+          <w:szCs w:val="26"/>
+          <w:lang w:val="en-US" w:eastAsia="ru-RU"/>
+        </w:rPr>
+        <w:t xml:space="preserve">  F  G</w:t>
+      </w:r>
+    </w:p>
+    <w:p>
+      <w:pPr>
+        <w:rPr>
+          <w:lang w:val="en-US"/>
+        </w:rPr>
+      </w:pPr>
+    </w:p>
     <w:sectPr>
       <w:pgSz w:w="11906" w:h="16838"/>
       <w:pgMar w:top="1134" w:right="850" w:bottom="1134" w:left="1701" w:header="708" w:footer="708" w:gutter="0"/>

</xml_diff>